<commit_message>
This terror has ended
</commit_message>
<xml_diff>
--- a/Lab_07/Lab_07_NM.docx
+++ b/Lab_07/Lab_07_NM.docx
@@ -228,8 +228,6 @@
         </w:rPr>
         <w:t>Чисельні методи розв’язування систем нелінійних рівнянь</w:t>
       </w:r>
-      <w:bookmarkStart w:id="1" w:name="_GoBack"/>
-      <w:bookmarkEnd w:id="1"/>
       <w:r>
         <w:rPr>
           <w:sz w:val="28"/>
@@ -319,17 +317,7 @@
           <w:szCs w:val="28"/>
           <w:lang w:val="ru-RU"/>
         </w:rPr>
-        <w:t>Виконав</w:t>
-      </w:r>
-      <w:r>
-        <w:rPr>
-          <w:b/>
-          <w:bCs/>
-          <w:sz w:val="28"/>
-          <w:szCs w:val="28"/>
-          <w:lang w:val="ru-RU"/>
-        </w:rPr>
-        <w:t>:</w:t>
+        <w:t>Виконав:</w:t>
       </w:r>
     </w:p>
     <w:p>
@@ -676,7 +664,7 @@
           <v:shape id="_x0000_i1025" type="#_x0000_t75" style="width:121.8pt;height:85.2pt" o:ole="">
             <v:imagedata r:id="rId8" o:title=""/>
           </v:shape>
-          <o:OLEObject Type="Embed" ProgID="Equation.3" ShapeID="_x0000_i1025" DrawAspect="Content" ObjectID="_1747515821" r:id="rId9"/>
+          <o:OLEObject Type="Embed" ProgID="Equation.3" ShapeID="_x0000_i1025" DrawAspect="Content" ObjectID="_1747557545" r:id="rId9"/>
         </w:object>
       </w:r>
       <w:r>
@@ -750,7 +738,7 @@
           <v:shape id="_x0000_i1026" type="#_x0000_t75" style="width:69pt;height:19.2pt" o:ole="">
             <v:imagedata r:id="rId10" o:title=""/>
           </v:shape>
-          <o:OLEObject Type="Embed" ProgID="Equation.3" ShapeID="_x0000_i1026" DrawAspect="Content" ObjectID="_1747515822" r:id="rId11"/>
+          <o:OLEObject Type="Embed" ProgID="Equation.3" ShapeID="_x0000_i1026" DrawAspect="Content" ObjectID="_1747557546" r:id="rId11"/>
         </w:object>
       </w:r>
       <w:r>
@@ -806,7 +794,7 @@
           <v:shape id="_x0000_i1027" type="#_x0000_t75" style="width:142.8pt;height:85.2pt" o:ole="" fillcolor="window">
             <v:imagedata r:id="rId12" o:title=""/>
           </v:shape>
-          <o:OLEObject Type="Embed" ProgID="Equation.3" ShapeID="_x0000_i1027" DrawAspect="Content" ObjectID="_1747515823" r:id="rId13"/>
+          <o:OLEObject Type="Embed" ProgID="Equation.3" ShapeID="_x0000_i1027" DrawAspect="Content" ObjectID="_1747557547" r:id="rId13"/>
         </w:object>
       </w:r>
       <w:r>
@@ -881,7 +869,7 @@
           <v:shape id="_x0000_i1028" type="#_x0000_t75" style="width:60pt;height:18pt" o:ole="" fillcolor="window">
             <v:imagedata r:id="rId14" o:title=""/>
           </v:shape>
-          <o:OLEObject Type="Embed" ProgID="Equation.3" ShapeID="_x0000_i1028" DrawAspect="Content" ObjectID="_1747515824" r:id="rId15"/>
+          <o:OLEObject Type="Embed" ProgID="Equation.3" ShapeID="_x0000_i1028" DrawAspect="Content" ObjectID="_1747557548" r:id="rId15"/>
         </w:object>
       </w:r>
       <w:r>
@@ -937,7 +925,7 @@
           <v:shape id="_x0000_i1029" type="#_x0000_t75" style="width:94.2pt;height:21pt" o:ole="" fillcolor="window">
             <v:imagedata r:id="rId16" o:title=""/>
           </v:shape>
-          <o:OLEObject Type="Embed" ProgID="Equation.3" ShapeID="_x0000_i1029" DrawAspect="Content" ObjectID="_1747515825" r:id="rId17"/>
+          <o:OLEObject Type="Embed" ProgID="Equation.3" ShapeID="_x0000_i1029" DrawAspect="Content" ObjectID="_1747557549" r:id="rId17"/>
         </w:object>
       </w:r>
       <w:r>
@@ -967,7 +955,7 @@
           <v:shape id="_x0000_i1030" type="#_x0000_t75" style="width:67.8pt;height:16.8pt" o:ole="" fillcolor="window">
             <v:imagedata r:id="rId18" o:title=""/>
           </v:shape>
-          <o:OLEObject Type="Embed" ProgID="Equation.3" ShapeID="_x0000_i1030" DrawAspect="Content" ObjectID="_1747515826" r:id="rId19"/>
+          <o:OLEObject Type="Embed" ProgID="Equation.3" ShapeID="_x0000_i1030" DrawAspect="Content" ObjectID="_1747557550" r:id="rId19"/>
         </w:object>
       </w:r>
       <w:r>
@@ -1034,7 +1022,7 @@
           <v:shape id="_x0000_i1031" type="#_x0000_t75" style="width:27pt;height:16.8pt" o:ole="" fillcolor="window">
             <v:imagedata r:id="rId20" o:title=""/>
           </v:shape>
-          <o:OLEObject Type="Embed" ProgID="Equation.3" ShapeID="_x0000_i1031" DrawAspect="Content" ObjectID="_1747515827" r:id="rId21"/>
+          <o:OLEObject Type="Embed" ProgID="Equation.3" ShapeID="_x0000_i1031" DrawAspect="Content" ObjectID="_1747557551" r:id="rId21"/>
         </w:object>
       </w:r>
       <w:r>
@@ -1090,7 +1078,7 @@
           <v:shape id="_x0000_i1032" type="#_x0000_t75" style="width:64.8pt;height:21pt" o:ole="" fillcolor="window">
             <v:imagedata r:id="rId22" o:title=""/>
           </v:shape>
-          <o:OLEObject Type="Embed" ProgID="Equation.3" ShapeID="_x0000_i1032" DrawAspect="Content" ObjectID="_1747515828" r:id="rId23"/>
+          <o:OLEObject Type="Embed" ProgID="Equation.3" ShapeID="_x0000_i1032" DrawAspect="Content" ObjectID="_1747557552" r:id="rId23"/>
         </w:object>
       </w:r>
       <w:r>
@@ -1103,7 +1091,7 @@
           <v:shape id="_x0000_i1033" type="#_x0000_t75" style="width:9pt;height:16.8pt" o:ole="" fillcolor="window">
             <v:imagedata r:id="rId24" o:title=""/>
           </v:shape>
-          <o:OLEObject Type="Embed" ProgID="Equation.3" ShapeID="_x0000_i1033" DrawAspect="Content" ObjectID="_1747515829" r:id="rId25"/>
+          <o:OLEObject Type="Embed" ProgID="Equation.3" ShapeID="_x0000_i1033" DrawAspect="Content" ObjectID="_1747557553" r:id="rId25"/>
         </w:object>
       </w:r>
       <w:r>
@@ -1194,7 +1182,7 @@
           <v:shape id="_x0000_i1034" type="#_x0000_t75" style="width:18pt;height:13.8pt" o:ole="" fillcolor="window">
             <v:imagedata r:id="rId26" o:title=""/>
           </v:shape>
-          <o:OLEObject Type="Embed" ProgID="Equation.3" ShapeID="_x0000_i1034" DrawAspect="Content" ObjectID="_1747515830" r:id="rId27"/>
+          <o:OLEObject Type="Embed" ProgID="Equation.3" ShapeID="_x0000_i1034" DrawAspect="Content" ObjectID="_1747557554" r:id="rId27"/>
         </w:object>
       </w:r>
       <w:r>
@@ -1216,7 +1204,7 @@
           <v:shape id="_x0000_i1035" type="#_x0000_t75" style="width:57pt;height:40.8pt" o:ole="" fillcolor="window">
             <v:imagedata r:id="rId28" o:title=""/>
           </v:shape>
-          <o:OLEObject Type="Embed" ProgID="Equation.3" ShapeID="_x0000_i1035" DrawAspect="Content" ObjectID="_1747515831" r:id="rId29"/>
+          <o:OLEObject Type="Embed" ProgID="Equation.3" ShapeID="_x0000_i1035" DrawAspect="Content" ObjectID="_1747557555" r:id="rId29"/>
         </w:object>
       </w:r>
       <w:r>
@@ -1238,7 +1226,7 @@
           <v:shape id="_x0000_i1036" type="#_x0000_t75" style="width:25.2pt;height:21pt" o:ole="" fillcolor="window">
             <v:imagedata r:id="rId30" o:title=""/>
           </v:shape>
-          <o:OLEObject Type="Embed" ProgID="Equation.3" ShapeID="_x0000_i1036" DrawAspect="Content" ObjectID="_1747515832" r:id="rId31"/>
+          <o:OLEObject Type="Embed" ProgID="Equation.3" ShapeID="_x0000_i1036" DrawAspect="Content" ObjectID="_1747557556" r:id="rId31"/>
         </w:object>
       </w:r>
       <w:r>
@@ -1260,7 +1248,7 @@
           <v:shape id="_x0000_i1037" type="#_x0000_t75" style="width:88.8pt;height:46.8pt" o:ole="" fillcolor="window">
             <v:imagedata r:id="rId32" o:title=""/>
           </v:shape>
-          <o:OLEObject Type="Embed" ProgID="Equation.3" ShapeID="_x0000_i1037" DrawAspect="Content" ObjectID="_1747515833" r:id="rId33"/>
+          <o:OLEObject Type="Embed" ProgID="Equation.3" ShapeID="_x0000_i1037" DrawAspect="Content" ObjectID="_1747557557" r:id="rId33"/>
         </w:object>
       </w:r>
       <w:r>
@@ -1282,7 +1270,7 @@
           <v:shape id="_x0000_i1038" type="#_x0000_t75" style="width:18pt;height:13.8pt" o:ole="" fillcolor="window">
             <v:imagedata r:id="rId34" o:title=""/>
           </v:shape>
-          <o:OLEObject Type="Embed" ProgID="Equation.3" ShapeID="_x0000_i1038" DrawAspect="Content" ObjectID="_1747515834" r:id="rId35"/>
+          <o:OLEObject Type="Embed" ProgID="Equation.3" ShapeID="_x0000_i1038" DrawAspect="Content" ObjectID="_1747557558" r:id="rId35"/>
         </w:object>
       </w:r>
       <w:r>
@@ -1304,7 +1292,7 @@
           <v:shape id="_x0000_i1039" type="#_x0000_t75" style="width:16.2pt;height:13.8pt" o:ole="" fillcolor="window">
             <v:imagedata r:id="rId36" o:title=""/>
           </v:shape>
-          <o:OLEObject Type="Embed" ProgID="Equation.3" ShapeID="_x0000_i1039" DrawAspect="Content" ObjectID="_1747515835" r:id="rId37"/>
+          <o:OLEObject Type="Embed" ProgID="Equation.3" ShapeID="_x0000_i1039" DrawAspect="Content" ObjectID="_1747557559" r:id="rId37"/>
         </w:object>
       </w:r>
       <w:r>
@@ -1326,7 +1314,7 @@
           <v:shape id="_x0000_i1040" type="#_x0000_t75" style="width:34.2pt;height:22.2pt" o:ole="" fillcolor="window">
             <v:imagedata r:id="rId38" o:title=""/>
           </v:shape>
-          <o:OLEObject Type="Embed" ProgID="Equation.3" ShapeID="_x0000_i1040" DrawAspect="Content" ObjectID="_1747515836" r:id="rId39"/>
+          <o:OLEObject Type="Embed" ProgID="Equation.3" ShapeID="_x0000_i1040" DrawAspect="Content" ObjectID="_1747557560" r:id="rId39"/>
         </w:object>
       </w:r>
       <w:r>
@@ -1348,7 +1336,7 @@
           <v:shape id="_x0000_i1041" type="#_x0000_t75" style="width:18pt;height:19.2pt" o:ole="" fillcolor="window">
             <v:imagedata r:id="rId40" o:title=""/>
           </v:shape>
-          <o:OLEObject Type="Embed" ProgID="Equation.3" ShapeID="_x0000_i1041" DrawAspect="Content" ObjectID="_1747515837" r:id="rId41"/>
+          <o:OLEObject Type="Embed" ProgID="Equation.3" ShapeID="_x0000_i1041" DrawAspect="Content" ObjectID="_1747557561" r:id="rId41"/>
         </w:object>
       </w:r>
       <w:r>
@@ -1370,7 +1358,7 @@
           <v:shape id="_x0000_i1042" type="#_x0000_t75" style="width:19.8pt;height:19.2pt" o:ole="" fillcolor="window">
             <v:imagedata r:id="rId42" o:title=""/>
           </v:shape>
-          <o:OLEObject Type="Embed" ProgID="Equation.3" ShapeID="_x0000_i1042" DrawAspect="Content" ObjectID="_1747515838" r:id="rId43"/>
+          <o:OLEObject Type="Embed" ProgID="Equation.3" ShapeID="_x0000_i1042" DrawAspect="Content" ObjectID="_1747557562" r:id="rId43"/>
         </w:object>
       </w:r>
       <w:r>
@@ -1405,7 +1393,7 @@
           <v:shape id="_x0000_i1043" type="#_x0000_t75" style="width:171pt;height:27pt" o:ole="" fillcolor="window">
             <v:imagedata r:id="rId44" o:title=""/>
           </v:shape>
-          <o:OLEObject Type="Embed" ProgID="Equation.3" ShapeID="_x0000_i1043" DrawAspect="Content" ObjectID="_1747515839" r:id="rId45"/>
+          <o:OLEObject Type="Embed" ProgID="Equation.3" ShapeID="_x0000_i1043" DrawAspect="Content" ObjectID="_1747557563" r:id="rId45"/>
         </w:object>
       </w:r>
       <w:r>
@@ -1447,7 +1435,7 @@
           <v:shape id="_x0000_i1044" type="#_x0000_t75" style="width:10.8pt;height:15pt" o:ole="" fillcolor="window">
             <v:imagedata r:id="rId46" o:title=""/>
           </v:shape>
-          <o:OLEObject Type="Embed" ProgID="Equation.3" ShapeID="_x0000_i1044" DrawAspect="Content" ObjectID="_1747515840" r:id="rId47"/>
+          <o:OLEObject Type="Embed" ProgID="Equation.3" ShapeID="_x0000_i1044" DrawAspect="Content" ObjectID="_1747557564" r:id="rId47"/>
         </w:object>
       </w:r>
       <w:r>
@@ -1469,7 +1457,7 @@
           <v:shape id="_x0000_i1045" type="#_x0000_t75" style="width:55.2pt;height:18pt" o:ole="" fillcolor="window">
             <v:imagedata r:id="rId48" o:title=""/>
           </v:shape>
-          <o:OLEObject Type="Embed" ProgID="Equation.3" ShapeID="_x0000_i1045" DrawAspect="Content" ObjectID="_1747515841" r:id="rId49"/>
+          <o:OLEObject Type="Embed" ProgID="Equation.3" ShapeID="_x0000_i1045" DrawAspect="Content" ObjectID="_1747557565" r:id="rId49"/>
         </w:object>
       </w:r>
     </w:p>
@@ -1579,11 +1567,11 @@
                     <w:sz w:val="28"/>
                     <w:szCs w:val="28"/>
                   </w:rPr>
-                  <w:object w:dxaOrig="1344" w:dyaOrig="384" w14:anchorId="177A7055">
+                  <w:object w:dxaOrig="1344" w:dyaOrig="384" w14:anchorId="12764E2B">
                     <v:shape id="_x0000_i1048" type="#_x0000_t75" style="width:67.2pt;height:19.2pt" o:ole="">
                       <v:imagedata r:id="rId50" o:title=""/>
                     </v:shape>
-                    <o:OLEObject Type="Embed" ProgID="Equation.3" ShapeID="_x0000_i1048" DrawAspect="Content" ObjectID="_1747515842" r:id="rId51"/>
+                    <o:OLEObject Type="Embed" ProgID="Equation.3" ShapeID="_x0000_i1048" DrawAspect="Content" ObjectID="_1747557566" r:id="rId51"/>
                   </w:object>
                 </m:r>
               </m:e>
@@ -18037,7 +18025,25 @@
           <w:sz w:val="28"/>
           <w:szCs w:val="28"/>
         </w:rPr>
-        <w:t xml:space="preserve"> методом ітерацій та методом Ньютона. Розв’язок отриманий з заданою точністю, методом простої ітерації за 5 кроки, а за методом Ньютона за 4 кроки.</w:t>
+        <w:t xml:space="preserve"> методом ітерацій та методом Ньютона. Розв’язок отриманий з заданою точністю, мет</w:t>
+      </w:r>
+      <w:r>
+        <w:rPr>
+          <w:color w:val="000000"/>
+          <w:sz w:val="28"/>
+          <w:szCs w:val="28"/>
+        </w:rPr>
+        <w:t>одом простої ітерації за 5 кроків</w:t>
+      </w:r>
+      <w:bookmarkStart w:id="1" w:name="_GoBack"/>
+      <w:bookmarkEnd w:id="1"/>
+      <w:r>
+        <w:rPr>
+          <w:color w:val="000000"/>
+          <w:sz w:val="28"/>
+          <w:szCs w:val="28"/>
+        </w:rPr>
+        <w:t>, а за методом Ньютона за 4 кроки.</w:t>
       </w:r>
     </w:p>
     <w:sectPr>
@@ -18850,7 +18856,7 @@
 </file>
 
 <file path=customXml/itemProps1.xml><?xml version="1.0" encoding="utf-8"?>
-<ds:datastoreItem xmlns:ds="http://schemas.openxmlformats.org/officeDocument/2006/customXml" ds:itemID="{616B0925-B60F-4DD2-81D4-3BD35D6893D9}">
+<ds:datastoreItem xmlns:ds="http://schemas.openxmlformats.org/officeDocument/2006/customXml" ds:itemID="{DDABD0F7-B60D-4305-B332-9F742DC3D6F0}">
   <ds:schemaRefs>
     <ds:schemaRef ds:uri="http://schemas.openxmlformats.org/officeDocument/2006/bibliography"/>
   </ds:schemaRefs>

</xml_diff>